<commit_message>
changes to the test plan
</commit_message>
<xml_diff>
--- a/Test-Plan.docx
+++ b/Test-Plan.docx
@@ -226,6 +226,13 @@
           <w:szCs w:val="24"/>
         </w:rPr>
         <w:tab/>
+      </w:r>
+      <w:r>
+        <w:rPr>
+          <w:rFonts w:asciiTheme="majorHAnsi" w:hAnsiTheme="majorHAnsi" w:cstheme="majorHAnsi"/>
+          <w:sz w:val="24"/>
+          <w:szCs w:val="24"/>
+        </w:rPr>
         <w:t>Signup – “Create an account” page, that requests standard user information like First name, Last name, username, email, password, repeated password</w:t>
       </w:r>
       <w:r>
@@ -309,6 +316,13 @@
           <w:szCs w:val="24"/>
         </w:rPr>
         <w:tab/>
+      </w:r>
+      <w:r>
+        <w:rPr>
+          <w:rFonts w:asciiTheme="majorHAnsi" w:hAnsiTheme="majorHAnsi" w:cstheme="majorHAnsi"/>
+          <w:sz w:val="24"/>
+          <w:szCs w:val="24"/>
+        </w:rPr>
         <w:t xml:space="preserve">Login and password recovery </w:t>
       </w:r>
       <w:r>
@@ -352,6 +366,13 @@
           <w:szCs w:val="24"/>
         </w:rPr>
         <w:tab/>
+      </w:r>
+      <w:r>
+        <w:rPr>
+          <w:rFonts w:asciiTheme="majorHAnsi" w:hAnsiTheme="majorHAnsi" w:cstheme="majorHAnsi"/>
+          <w:sz w:val="24"/>
+          <w:szCs w:val="24"/>
+        </w:rPr>
         <w:t xml:space="preserve">Account verification – Modal screen that informs the user that the verification link has been sent to their email address, verification code field </w:t>
       </w:r>
       <w:r>
@@ -387,6 +408,13 @@
           <w:szCs w:val="24"/>
         </w:rPr>
         <w:tab/>
+      </w:r>
+      <w:r>
+        <w:rPr>
+          <w:rFonts w:asciiTheme="majorHAnsi" w:hAnsiTheme="majorHAnsi" w:cstheme="majorHAnsi"/>
+          <w:sz w:val="24"/>
+          <w:szCs w:val="24"/>
+        </w:rPr>
         <w:t xml:space="preserve">Purchase App Credits </w:t>
       </w:r>
       <w:r>
@@ -511,6 +539,18 @@
           <w:rFonts w:asciiTheme="majorHAnsi" w:hAnsiTheme="majorHAnsi" w:cstheme="majorHAnsi"/>
           <w:b/>
           <w:bCs/>
+          <w:sz w:val="24"/>
+          <w:szCs w:val="24"/>
+        </w:rPr>
+      </w:pPr>
+    </w:p>
+    <w:p>
+      <w:pPr>
+        <w:jc w:val="both"/>
+        <w:rPr>
+          <w:rFonts w:ascii="Calibri Light" w:hAnsi="Calibri Light" w:cs="Calibri Light" w:asciiTheme="majorAscii" w:hAnsiTheme="majorAscii" w:cstheme="majorAscii"/>
+          <w:b w:val="1"/>
+          <w:bCs w:val="1"/>
           <w:sz w:val="24"/>
           <w:szCs w:val="24"/>
         </w:rPr>
@@ -586,18 +626,34 @@
         </w:numPr>
         <w:jc w:val="both"/>
         <w:rPr>
-          <w:rFonts w:asciiTheme="majorHAnsi" w:hAnsiTheme="majorHAnsi" w:cstheme="majorHAnsi"/>
-          <w:sz w:val="24"/>
-          <w:szCs w:val="24"/>
-        </w:rPr>
-      </w:pPr>
-      <w:r>
-        <w:rPr>
-          <w:rFonts w:asciiTheme="majorHAnsi" w:hAnsiTheme="majorHAnsi" w:cstheme="majorHAnsi"/>
-          <w:sz w:val="24"/>
-          <w:szCs w:val="24"/>
-        </w:rPr>
-        <w:t>Verify that the signup and registration procedure is working as expected and without any errors or bugs.</w:t>
+          <w:rFonts w:ascii="Calibri Light" w:hAnsi="Calibri Light" w:cs="Calibri Light" w:asciiTheme="majorAscii" w:hAnsiTheme="majorAscii" w:cstheme="majorAscii"/>
+          <w:sz w:val="24"/>
+          <w:szCs w:val="24"/>
+        </w:rPr>
+      </w:pPr>
+      <w:r>
+        <w:rPr>
+          <w:rFonts w:ascii="Calibri Light" w:hAnsi="Calibri Light" w:cs="Calibri Light" w:asciiTheme="majorAscii" w:hAnsiTheme="majorAscii" w:cstheme="majorAscii"/>
+          <w:sz w:val="24"/>
+          <w:szCs w:val="24"/>
+        </w:rPr>
+        <w:t>Verify that the signup and registration proc</w:t>
+      </w:r>
+      <w:r>
+        <w:rPr>
+          <w:rFonts w:ascii="Calibri Light" w:hAnsi="Calibri Light" w:cs="Calibri Light" w:asciiTheme="majorAscii" w:hAnsiTheme="majorAscii" w:cstheme="majorAscii"/>
+          <w:sz w:val="24"/>
+          <w:szCs w:val="24"/>
+        </w:rPr>
+        <w:t>ess</w:t>
+      </w:r>
+      <w:r>
+        <w:rPr>
+          <w:rFonts w:ascii="Calibri Light" w:hAnsi="Calibri Light" w:cs="Calibri Light" w:asciiTheme="majorAscii" w:hAnsiTheme="majorAscii" w:cstheme="majorAscii"/>
+          <w:sz w:val="24"/>
+          <w:szCs w:val="24"/>
+        </w:rPr>
+        <w:t xml:space="preserve"> is working as expected and without any errors or bugs.</w:t>
       </w:r>
     </w:p>
     <w:p>
@@ -655,18 +711,34 @@
         </w:numPr>
         <w:jc w:val="both"/>
         <w:rPr>
-          <w:rFonts w:asciiTheme="majorHAnsi" w:hAnsiTheme="majorHAnsi" w:cstheme="majorHAnsi"/>
-          <w:sz w:val="24"/>
-          <w:szCs w:val="24"/>
-        </w:rPr>
-      </w:pPr>
-      <w:r>
-        <w:rPr>
-          <w:rFonts w:asciiTheme="majorHAnsi" w:hAnsiTheme="majorHAnsi" w:cstheme="majorHAnsi"/>
-          <w:sz w:val="24"/>
-          <w:szCs w:val="24"/>
-        </w:rPr>
-        <w:t>Verify that the login procedure is working as expected and without any errors or bugs.</w:t>
+          <w:rFonts w:ascii="Calibri Light" w:hAnsi="Calibri Light" w:cs="Calibri Light" w:asciiTheme="majorAscii" w:hAnsiTheme="majorAscii" w:cstheme="majorAscii"/>
+          <w:sz w:val="24"/>
+          <w:szCs w:val="24"/>
+        </w:rPr>
+      </w:pPr>
+      <w:r>
+        <w:rPr>
+          <w:rFonts w:ascii="Calibri Light" w:hAnsi="Calibri Light" w:cs="Calibri Light" w:asciiTheme="majorAscii" w:hAnsiTheme="majorAscii" w:cstheme="majorAscii"/>
+          <w:sz w:val="24"/>
+          <w:szCs w:val="24"/>
+        </w:rPr>
+        <w:t>Verify that the login proc</w:t>
+      </w:r>
+      <w:r>
+        <w:rPr>
+          <w:rFonts w:ascii="Calibri Light" w:hAnsi="Calibri Light" w:cs="Calibri Light" w:asciiTheme="majorAscii" w:hAnsiTheme="majorAscii" w:cstheme="majorAscii"/>
+          <w:sz w:val="24"/>
+          <w:szCs w:val="24"/>
+        </w:rPr>
+        <w:t>ess</w:t>
+      </w:r>
+      <w:r>
+        <w:rPr>
+          <w:rFonts w:ascii="Calibri Light" w:hAnsi="Calibri Light" w:cs="Calibri Light" w:asciiTheme="majorAscii" w:hAnsiTheme="majorAscii" w:cstheme="majorAscii"/>
+          <w:sz w:val="24"/>
+          <w:szCs w:val="24"/>
+        </w:rPr>
+        <w:t xml:space="preserve"> is working as expected and without any errors or bugs.</w:t>
       </w:r>
     </w:p>
     <w:p>
@@ -747,29 +819,95 @@
         </w:numPr>
         <w:jc w:val="both"/>
         <w:rPr>
-          <w:rFonts w:asciiTheme="majorHAnsi" w:hAnsiTheme="majorHAnsi" w:cstheme="majorHAnsi"/>
-          <w:sz w:val="24"/>
-          <w:szCs w:val="24"/>
-        </w:rPr>
-      </w:pPr>
-      <w:r>
-        <w:rPr>
-          <w:rFonts w:asciiTheme="majorHAnsi" w:hAnsiTheme="majorHAnsi" w:cstheme="majorHAnsi"/>
-          <w:sz w:val="24"/>
-          <w:szCs w:val="24"/>
-        </w:rPr>
-        <w:t>Verify that the purchasing app credits procedure is working as expected without any errors or bugs.</w:t>
-      </w:r>
-    </w:p>
-    <w:p>
-      <w:pPr>
-        <w:jc w:val="both"/>
-        <w:rPr>
-          <w:rFonts w:asciiTheme="majorHAnsi" w:hAnsiTheme="majorHAnsi" w:cstheme="majorHAnsi"/>
-          <w:sz w:val="24"/>
-          <w:szCs w:val="24"/>
-        </w:rPr>
-      </w:pPr>
+          <w:rFonts w:ascii="Calibri Light" w:hAnsi="Calibri Light" w:cs="Calibri Light" w:asciiTheme="majorAscii" w:hAnsiTheme="majorAscii" w:cstheme="majorAscii"/>
+          <w:sz w:val="24"/>
+          <w:szCs w:val="24"/>
+        </w:rPr>
+      </w:pPr>
+      <w:r>
+        <w:rPr>
+          <w:rFonts w:ascii="Calibri Light" w:hAnsi="Calibri Light" w:cs="Calibri Light" w:asciiTheme="majorAscii" w:hAnsiTheme="majorAscii" w:cstheme="majorAscii"/>
+          <w:sz w:val="24"/>
+          <w:szCs w:val="24"/>
+        </w:rPr>
+        <w:t>Verify that the purchasing app credits proc</w:t>
+      </w:r>
+      <w:r>
+        <w:rPr>
+          <w:rFonts w:ascii="Calibri Light" w:hAnsi="Calibri Light" w:cs="Calibri Light" w:asciiTheme="majorAscii" w:hAnsiTheme="majorAscii" w:cstheme="majorAscii"/>
+          <w:sz w:val="24"/>
+          <w:szCs w:val="24"/>
+        </w:rPr>
+        <w:t>ess</w:t>
+      </w:r>
+      <w:r>
+        <w:rPr>
+          <w:rFonts w:ascii="Calibri Light" w:hAnsi="Calibri Light" w:cs="Calibri Light" w:asciiTheme="majorAscii" w:hAnsiTheme="majorAscii" w:cstheme="majorAscii"/>
+          <w:sz w:val="24"/>
+          <w:szCs w:val="24"/>
+        </w:rPr>
+        <w:t xml:space="preserve"> is working as expected without any errors or bugs.</w:t>
+      </w:r>
+    </w:p>
+    <w:p>
+      <w:pPr>
+        <w:pStyle w:val="ListParagraph"/>
+        <w:numPr>
+          <w:ilvl w:val="0"/>
+          <w:numId w:val="7"/>
+        </w:numPr>
+        <w:jc w:val="both"/>
+        <w:rPr>
+          <w:sz w:val="24"/>
+          <w:szCs w:val="24"/>
+        </w:rPr>
+      </w:pPr>
+      <w:r>
+        <w:rPr>
+          <w:rFonts w:ascii="Calibri Light" w:hAnsi="Calibri Light" w:cs="Calibri Light" w:asciiTheme="majorAscii" w:hAnsiTheme="majorAscii" w:cstheme="majorAscii"/>
+          <w:sz w:val="24"/>
+          <w:szCs w:val="24"/>
+        </w:rPr>
+        <w:t>Verify system performance and responsiveness</w:t>
+      </w:r>
+      <w:r>
+        <w:rPr>
+          <w:rFonts w:ascii="Calibri Light" w:hAnsi="Calibri Light" w:cs="Calibri Light" w:asciiTheme="majorAscii" w:hAnsiTheme="majorAscii" w:cstheme="majorAscii"/>
+          <w:sz w:val="24"/>
+          <w:szCs w:val="24"/>
+        </w:rPr>
+        <w:t xml:space="preserve"> (wait/load time)</w:t>
+      </w:r>
+      <w:r>
+        <w:rPr>
+          <w:rFonts w:ascii="Calibri Light" w:hAnsi="Calibri Light" w:cs="Calibri Light" w:asciiTheme="majorAscii" w:hAnsiTheme="majorAscii" w:cstheme="majorAscii"/>
+          <w:sz w:val="24"/>
+          <w:szCs w:val="24"/>
+        </w:rPr>
+        <w:t xml:space="preserve"> is satisfactory. </w:t>
+      </w:r>
+    </w:p>
+    <w:p>
+      <w:pPr>
+        <w:pStyle w:val="ListParagraph"/>
+        <w:numPr>
+          <w:ilvl w:val="0"/>
+          <w:numId w:val="7"/>
+        </w:numPr>
+        <w:jc w:val="both"/>
+        <w:rPr>
+          <w:sz w:val="24"/>
+          <w:szCs w:val="24"/>
+        </w:rPr>
+      </w:pPr>
+      <w:r>
+        <w:rPr>
+          <w:rFonts w:ascii="Calibri Light" w:hAnsi="Calibri Light" w:cs="Calibri Light" w:asciiTheme="majorAscii" w:hAnsiTheme="majorAscii" w:cstheme="majorAscii"/>
+          <w:sz w:val="24"/>
+          <w:szCs w:val="24"/>
+        </w:rPr>
+        <w:t>Verify authorizing requests with postman for security purposes.</w:t>
+      </w:r>
     </w:p>
     <w:p>
       <w:pPr>
@@ -778,6 +916,18 @@
           <w:rFonts w:asciiTheme="majorHAnsi" w:hAnsiTheme="majorHAnsi" w:cstheme="majorHAnsi"/>
           <w:b/>
           <w:bCs/>
+          <w:sz w:val="24"/>
+          <w:szCs w:val="24"/>
+        </w:rPr>
+      </w:pPr>
+    </w:p>
+    <w:p>
+      <w:pPr>
+        <w:jc w:val="both"/>
+        <w:rPr>
+          <w:rFonts w:ascii="Calibri Light" w:hAnsi="Calibri Light" w:cs="Calibri Light" w:asciiTheme="majorAscii" w:hAnsiTheme="majorAscii" w:cstheme="majorAscii"/>
+          <w:b w:val="1"/>
+          <w:bCs w:val="1"/>
           <w:sz w:val="24"/>
           <w:szCs w:val="24"/>
         </w:rPr>
@@ -1668,7 +1818,7 @@
         <w:t>Verify with the client/product owner/project manager if the “Log in” button on the home page should lead to the terms and conditions modal (this is redundant since the users who created an account have already agreed to terms and conditions, this is not redundant in case the project will have regular updates to the terms and conditions)</w:t>
       </w:r>
     </w:p>
-    <w:p>
+    <w:p w14:noSpellErr="1">
       <w:pPr>
         <w:pStyle w:val="ListParagraph"/>
         <w:numPr>
@@ -1677,18 +1827,200 @@
         </w:numPr>
         <w:jc w:val="both"/>
         <w:rPr>
-          <w:rFonts w:asciiTheme="majorHAnsi" w:hAnsiTheme="majorHAnsi" w:cstheme="majorHAnsi"/>
-          <w:sz w:val="24"/>
-          <w:szCs w:val="24"/>
-        </w:rPr>
-      </w:pPr>
-      <w:r>
-        <w:rPr>
-          <w:rFonts w:asciiTheme="majorHAnsi" w:hAnsiTheme="majorHAnsi" w:cstheme="majorHAnsi"/>
+          <w:rFonts w:ascii="Calibri Light" w:hAnsi="Calibri Light" w:cs="Calibri Light" w:asciiTheme="majorAscii" w:hAnsiTheme="majorAscii" w:cstheme="majorAscii"/>
+          <w:sz w:val="24"/>
+          <w:szCs w:val="24"/>
+        </w:rPr>
+      </w:pPr>
+      <w:r>
+        <w:rPr>
+          <w:rFonts w:ascii="Calibri Light" w:hAnsi="Calibri Light" w:cs="Calibri Light" w:asciiTheme="majorAscii" w:hAnsiTheme="majorAscii" w:cstheme="majorAscii"/>
           <w:sz w:val="24"/>
           <w:szCs w:val="24"/>
         </w:rPr>
         <w:t xml:space="preserve">Verify with the client/product owner/project manager if the account verification uses both, the verification link, and a verification code. Both are mentioned in the wireframe, but this is also redundant </w:t>
+      </w:r>
+    </w:p>
+    <w:p>
+      <w:pPr>
+        <w:pStyle w:val="ListParagraph"/>
+        <w:numPr>
+          <w:ilvl w:val="0"/>
+          <w:numId w:val="13"/>
+        </w:numPr>
+        <w:jc w:val="both"/>
+        <w:rPr>
+          <w:sz w:val="24"/>
+          <w:szCs w:val="24"/>
+        </w:rPr>
+      </w:pPr>
+      <w:r>
+        <w:rPr>
+          <w:rFonts w:ascii="Calibri Light" w:hAnsi="Calibri Light" w:cs="Calibri Light" w:asciiTheme="majorAscii" w:hAnsiTheme="majorAscii" w:cstheme="majorAscii"/>
+          <w:sz w:val="24"/>
+          <w:szCs w:val="24"/>
+        </w:rPr>
+        <w:t>Verify with the client/product</w:t>
+      </w:r>
+      <w:r>
+        <w:rPr>
+          <w:rFonts w:ascii="Calibri Light" w:hAnsi="Calibri Light" w:cs="Calibri Light" w:asciiTheme="majorAscii" w:hAnsiTheme="majorAscii" w:cstheme="majorAscii"/>
+          <w:sz w:val="24"/>
+          <w:szCs w:val="24"/>
+        </w:rPr>
+        <w:t xml:space="preserve"> </w:t>
+      </w:r>
+      <w:r>
+        <w:rPr>
+          <w:rFonts w:ascii="Calibri Light" w:hAnsi="Calibri Light" w:cs="Calibri Light" w:asciiTheme="majorAscii" w:hAnsiTheme="majorAscii" w:cstheme="majorAscii"/>
+          <w:sz w:val="24"/>
+          <w:szCs w:val="24"/>
+        </w:rPr>
+        <w:t xml:space="preserve">owner/project manager </w:t>
+      </w:r>
+      <w:r>
+        <w:rPr>
+          <w:rFonts w:ascii="Calibri Light" w:hAnsi="Calibri Light" w:cs="Calibri Light" w:asciiTheme="majorAscii" w:hAnsiTheme="majorAscii" w:cstheme="majorAscii"/>
+          <w:sz w:val="24"/>
+          <w:szCs w:val="24"/>
+        </w:rPr>
+        <w:t xml:space="preserve">that </w:t>
+      </w:r>
+      <w:r>
+        <w:rPr>
+          <w:rFonts w:ascii="Calibri Light" w:hAnsi="Calibri Light" w:cs="Calibri Light" w:asciiTheme="majorAscii" w:hAnsiTheme="majorAscii" w:cstheme="majorAscii"/>
+          <w:sz w:val="24"/>
+          <w:szCs w:val="24"/>
+        </w:rPr>
+        <w:t>t</w:t>
+      </w:r>
+      <w:r>
+        <w:rPr>
+          <w:rFonts w:ascii="Calibri Light" w:hAnsi="Calibri Light" w:cs="Calibri Light" w:asciiTheme="majorAscii" w:hAnsiTheme="majorAscii" w:cstheme="majorAscii"/>
+          <w:sz w:val="24"/>
+          <w:szCs w:val="24"/>
+        </w:rPr>
+        <w:t xml:space="preserve">he </w:t>
+      </w:r>
+      <w:r>
+        <w:rPr>
+          <w:rFonts w:ascii="Calibri Light" w:hAnsi="Calibri Light" w:cs="Calibri Light" w:asciiTheme="majorAscii" w:hAnsiTheme="majorAscii" w:cstheme="majorAscii"/>
+          <w:sz w:val="24"/>
+          <w:szCs w:val="24"/>
+        </w:rPr>
+        <w:t>user</w:t>
+      </w:r>
+      <w:r>
+        <w:rPr>
+          <w:rFonts w:ascii="Calibri Light" w:hAnsi="Calibri Light" w:cs="Calibri Light" w:asciiTheme="majorAscii" w:hAnsiTheme="majorAscii" w:cstheme="majorAscii"/>
+          <w:sz w:val="24"/>
+          <w:szCs w:val="24"/>
+        </w:rPr>
+        <w:t xml:space="preserve"> flow for “</w:t>
+      </w:r>
+      <w:r>
+        <w:rPr>
+          <w:rFonts w:ascii="Calibri Light" w:hAnsi="Calibri Light" w:cs="Calibri Light" w:asciiTheme="majorAscii" w:hAnsiTheme="majorAscii" w:cstheme="majorAscii"/>
+          <w:sz w:val="24"/>
+          <w:szCs w:val="24"/>
+        </w:rPr>
+        <w:t>Already</w:t>
+      </w:r>
+      <w:r>
+        <w:rPr>
+          <w:rFonts w:ascii="Calibri Light" w:hAnsi="Calibri Light" w:cs="Calibri Light" w:asciiTheme="majorAscii" w:hAnsiTheme="majorAscii" w:cstheme="majorAscii"/>
+          <w:sz w:val="24"/>
+          <w:szCs w:val="24"/>
+        </w:rPr>
+        <w:t xml:space="preserve"> </w:t>
+      </w:r>
+      <w:r>
+        <w:rPr>
+          <w:rFonts w:ascii="Calibri Light" w:hAnsi="Calibri Light" w:cs="Calibri Light" w:asciiTheme="majorAscii" w:hAnsiTheme="majorAscii" w:cstheme="majorAscii"/>
+          <w:sz w:val="24"/>
+          <w:szCs w:val="24"/>
+        </w:rPr>
+        <w:t>have an account? Log in.</w:t>
+      </w:r>
+      <w:r>
+        <w:rPr>
+          <w:rFonts w:ascii="Calibri Light" w:hAnsi="Calibri Light" w:cs="Calibri Light" w:asciiTheme="majorAscii" w:hAnsiTheme="majorAscii" w:cstheme="majorAscii"/>
+          <w:sz w:val="24"/>
+          <w:szCs w:val="24"/>
+        </w:rPr>
+        <w:t xml:space="preserve">” </w:t>
+      </w:r>
+      <w:r>
+        <w:rPr>
+          <w:rFonts w:ascii="Calibri Light" w:hAnsi="Calibri Light" w:cs="Calibri Light" w:asciiTheme="majorAscii" w:hAnsiTheme="majorAscii" w:cstheme="majorAscii"/>
+          <w:sz w:val="24"/>
+          <w:szCs w:val="24"/>
+        </w:rPr>
+        <w:t>should skip the terms and conditions modal (in the user story a</w:t>
+      </w:r>
+      <w:r>
+        <w:rPr>
+          <w:rFonts w:ascii="Calibri Light" w:hAnsi="Calibri Light" w:cs="Calibri Light" w:asciiTheme="majorAscii" w:hAnsiTheme="majorAscii" w:cstheme="majorAscii"/>
+          <w:sz w:val="24"/>
+          <w:szCs w:val="24"/>
+        </w:rPr>
+        <w:t>nd the wireframe it is stated that login and signup action both</w:t>
+      </w:r>
+      <w:r>
+        <w:rPr>
+          <w:rFonts w:ascii="Calibri Light" w:hAnsi="Calibri Light" w:cs="Calibri Light" w:asciiTheme="majorAscii" w:hAnsiTheme="majorAscii" w:cstheme="majorAscii"/>
+          <w:sz w:val="24"/>
+          <w:szCs w:val="24"/>
+        </w:rPr>
+        <w:t xml:space="preserve"> require the user to read through the terms and conditions</w:t>
+      </w:r>
+      <w:r>
+        <w:rPr>
+          <w:rFonts w:ascii="Calibri Light" w:hAnsi="Calibri Light" w:cs="Calibri Light" w:asciiTheme="majorAscii" w:hAnsiTheme="majorAscii" w:cstheme="majorAscii"/>
+          <w:sz w:val="24"/>
+          <w:szCs w:val="24"/>
+        </w:rPr>
+        <w:t xml:space="preserve">, but the wireframe skips terms and conditions from the “Already have an account?” </w:t>
+      </w:r>
+      <w:r>
+        <w:rPr>
+          <w:rFonts w:ascii="Calibri Light" w:hAnsi="Calibri Light" w:cs="Calibri Light" w:asciiTheme="majorAscii" w:hAnsiTheme="majorAscii" w:cstheme="majorAscii"/>
+          <w:sz w:val="24"/>
+          <w:szCs w:val="24"/>
+        </w:rPr>
+        <w:t>popup</w:t>
+      </w:r>
+      <w:r>
+        <w:rPr>
+          <w:rFonts w:ascii="Calibri Light" w:hAnsi="Calibri Light" w:cs="Calibri Light" w:asciiTheme="majorAscii" w:hAnsiTheme="majorAscii" w:cstheme="majorAscii"/>
+          <w:sz w:val="24"/>
+          <w:szCs w:val="24"/>
+        </w:rPr>
+        <w:t xml:space="preserve">) (test case will be written under the assumption that terms and conditions </w:t>
+      </w:r>
+      <w:r>
+        <w:rPr>
+          <w:rFonts w:ascii="Calibri Light" w:hAnsi="Calibri Light" w:cs="Calibri Light" w:asciiTheme="majorAscii" w:hAnsiTheme="majorAscii" w:cstheme="majorAscii"/>
+          <w:sz w:val="24"/>
+          <w:szCs w:val="24"/>
+        </w:rPr>
+        <w:t xml:space="preserve">must be read at all points of contact for login </w:t>
+      </w:r>
+      <w:r>
+        <w:rPr>
+          <w:rFonts w:ascii="Calibri Light" w:hAnsi="Calibri Light" w:cs="Calibri Light" w:asciiTheme="majorAscii" w:hAnsiTheme="majorAscii" w:cstheme="majorAscii"/>
+          <w:sz w:val="24"/>
+          <w:szCs w:val="24"/>
+        </w:rPr>
+        <w:t>and</w:t>
+      </w:r>
+      <w:r>
+        <w:rPr>
+          <w:rFonts w:ascii="Calibri Light" w:hAnsi="Calibri Light" w:cs="Calibri Light" w:asciiTheme="majorAscii" w:hAnsiTheme="majorAscii" w:cstheme="majorAscii"/>
+          <w:sz w:val="24"/>
+          <w:szCs w:val="24"/>
+        </w:rPr>
+        <w:t xml:space="preserve"> signup actions)</w:t>
       </w:r>
     </w:p>
     <w:p>
@@ -1726,7 +2058,7 @@
       </w:pPr>
     </w:p>
     <w:sectPr>
-      <w:pgSz w:w="12240" w:h="15840"/>
+      <w:pgSz w:w="12240" w:h="15840" w:orient="portrait"/>
       <w:pgMar w:top="1440" w:right="1440" w:bottom="1440" w:left="1440" w:header="708" w:footer="708" w:gutter="0"/>
       <w:cols w:space="708"/>
       <w:docGrid w:linePitch="360"/>
@@ -1750,7 +2082,7 @@
         <w:ind w:left="720" w:hanging="360"/>
       </w:pPr>
       <w:rPr>
-        <w:rFonts w:ascii="Symbol" w:hAnsi="Symbol" w:hint="default"/>
+        <w:rFonts w:hint="default" w:ascii="Symbol" w:hAnsi="Symbol"/>
       </w:rPr>
     </w:lvl>
     <w:lvl w:ilvl="1" w:tplc="04090003" w:tentative="1">
@@ -1762,7 +2094,7 @@
         <w:ind w:left="1440" w:hanging="360"/>
       </w:pPr>
       <w:rPr>
-        <w:rFonts w:ascii="Courier New" w:hAnsi="Courier New" w:cs="Courier New" w:hint="default"/>
+        <w:rFonts w:hint="default" w:ascii="Courier New" w:hAnsi="Courier New" w:cs="Courier New"/>
       </w:rPr>
     </w:lvl>
     <w:lvl w:ilvl="2" w:tplc="04090005" w:tentative="1">
@@ -1774,7 +2106,7 @@
         <w:ind w:left="2160" w:hanging="360"/>
       </w:pPr>
       <w:rPr>
-        <w:rFonts w:ascii="Wingdings" w:hAnsi="Wingdings" w:hint="default"/>
+        <w:rFonts w:hint="default" w:ascii="Wingdings" w:hAnsi="Wingdings"/>
       </w:rPr>
     </w:lvl>
     <w:lvl w:ilvl="3" w:tplc="04090001" w:tentative="1">
@@ -1786,7 +2118,7 @@
         <w:ind w:left="2880" w:hanging="360"/>
       </w:pPr>
       <w:rPr>
-        <w:rFonts w:ascii="Symbol" w:hAnsi="Symbol" w:hint="default"/>
+        <w:rFonts w:hint="default" w:ascii="Symbol" w:hAnsi="Symbol"/>
       </w:rPr>
     </w:lvl>
     <w:lvl w:ilvl="4" w:tplc="04090003" w:tentative="1">
@@ -1798,7 +2130,7 @@
         <w:ind w:left="3600" w:hanging="360"/>
       </w:pPr>
       <w:rPr>
-        <w:rFonts w:ascii="Courier New" w:hAnsi="Courier New" w:cs="Courier New" w:hint="default"/>
+        <w:rFonts w:hint="default" w:ascii="Courier New" w:hAnsi="Courier New" w:cs="Courier New"/>
       </w:rPr>
     </w:lvl>
     <w:lvl w:ilvl="5" w:tplc="04090005" w:tentative="1">
@@ -1810,7 +2142,7 @@
         <w:ind w:left="4320" w:hanging="360"/>
       </w:pPr>
       <w:rPr>
-        <w:rFonts w:ascii="Wingdings" w:hAnsi="Wingdings" w:hint="default"/>
+        <w:rFonts w:hint="default" w:ascii="Wingdings" w:hAnsi="Wingdings"/>
       </w:rPr>
     </w:lvl>
     <w:lvl w:ilvl="6" w:tplc="04090001" w:tentative="1">
@@ -1822,7 +2154,7 @@
         <w:ind w:left="5040" w:hanging="360"/>
       </w:pPr>
       <w:rPr>
-        <w:rFonts w:ascii="Symbol" w:hAnsi="Symbol" w:hint="default"/>
+        <w:rFonts w:hint="default" w:ascii="Symbol" w:hAnsi="Symbol"/>
       </w:rPr>
     </w:lvl>
     <w:lvl w:ilvl="7" w:tplc="04090003" w:tentative="1">
@@ -1834,7 +2166,7 @@
         <w:ind w:left="5760" w:hanging="360"/>
       </w:pPr>
       <w:rPr>
-        <w:rFonts w:ascii="Courier New" w:hAnsi="Courier New" w:cs="Courier New" w:hint="default"/>
+        <w:rFonts w:hint="default" w:ascii="Courier New" w:hAnsi="Courier New" w:cs="Courier New"/>
       </w:rPr>
     </w:lvl>
     <w:lvl w:ilvl="8" w:tplc="04090005" w:tentative="1">
@@ -1846,7 +2178,7 @@
         <w:ind w:left="6480" w:hanging="360"/>
       </w:pPr>
       <w:rPr>
-        <w:rFonts w:ascii="Wingdings" w:hAnsi="Wingdings" w:hint="default"/>
+        <w:rFonts w:hint="default" w:ascii="Wingdings" w:hAnsi="Wingdings"/>
       </w:rPr>
     </w:lvl>
   </w:abstractNum>
@@ -1863,7 +2195,7 @@
         <w:ind w:left="720" w:hanging="360"/>
       </w:pPr>
       <w:rPr>
-        <w:rFonts w:ascii="Symbol" w:hAnsi="Symbol" w:hint="default"/>
+        <w:rFonts w:hint="default" w:ascii="Symbol" w:hAnsi="Symbol"/>
       </w:rPr>
     </w:lvl>
     <w:lvl w:ilvl="1" w:tplc="04090003" w:tentative="1">
@@ -1875,7 +2207,7 @@
         <w:ind w:left="1440" w:hanging="360"/>
       </w:pPr>
       <w:rPr>
-        <w:rFonts w:ascii="Courier New" w:hAnsi="Courier New" w:cs="Courier New" w:hint="default"/>
+        <w:rFonts w:hint="default" w:ascii="Courier New" w:hAnsi="Courier New" w:cs="Courier New"/>
       </w:rPr>
     </w:lvl>
     <w:lvl w:ilvl="2" w:tplc="04090005" w:tentative="1">
@@ -1887,7 +2219,7 @@
         <w:ind w:left="2160" w:hanging="360"/>
       </w:pPr>
       <w:rPr>
-        <w:rFonts w:ascii="Wingdings" w:hAnsi="Wingdings" w:hint="default"/>
+        <w:rFonts w:hint="default" w:ascii="Wingdings" w:hAnsi="Wingdings"/>
       </w:rPr>
     </w:lvl>
     <w:lvl w:ilvl="3" w:tplc="04090001" w:tentative="1">
@@ -1899,7 +2231,7 @@
         <w:ind w:left="2880" w:hanging="360"/>
       </w:pPr>
       <w:rPr>
-        <w:rFonts w:ascii="Symbol" w:hAnsi="Symbol" w:hint="default"/>
+        <w:rFonts w:hint="default" w:ascii="Symbol" w:hAnsi="Symbol"/>
       </w:rPr>
     </w:lvl>
     <w:lvl w:ilvl="4" w:tplc="04090003" w:tentative="1">
@@ -1911,7 +2243,7 @@
         <w:ind w:left="3600" w:hanging="360"/>
       </w:pPr>
       <w:rPr>
-        <w:rFonts w:ascii="Courier New" w:hAnsi="Courier New" w:cs="Courier New" w:hint="default"/>
+        <w:rFonts w:hint="default" w:ascii="Courier New" w:hAnsi="Courier New" w:cs="Courier New"/>
       </w:rPr>
     </w:lvl>
     <w:lvl w:ilvl="5" w:tplc="04090005" w:tentative="1">
@@ -1923,7 +2255,7 @@
         <w:ind w:left="4320" w:hanging="360"/>
       </w:pPr>
       <w:rPr>
-        <w:rFonts w:ascii="Wingdings" w:hAnsi="Wingdings" w:hint="default"/>
+        <w:rFonts w:hint="default" w:ascii="Wingdings" w:hAnsi="Wingdings"/>
       </w:rPr>
     </w:lvl>
     <w:lvl w:ilvl="6" w:tplc="04090001" w:tentative="1">
@@ -1935,7 +2267,7 @@
         <w:ind w:left="5040" w:hanging="360"/>
       </w:pPr>
       <w:rPr>
-        <w:rFonts w:ascii="Symbol" w:hAnsi="Symbol" w:hint="default"/>
+        <w:rFonts w:hint="default" w:ascii="Symbol" w:hAnsi="Symbol"/>
       </w:rPr>
     </w:lvl>
     <w:lvl w:ilvl="7" w:tplc="04090003" w:tentative="1">
@@ -1947,7 +2279,7 @@
         <w:ind w:left="5760" w:hanging="360"/>
       </w:pPr>
       <w:rPr>
-        <w:rFonts w:ascii="Courier New" w:hAnsi="Courier New" w:cs="Courier New" w:hint="default"/>
+        <w:rFonts w:hint="default" w:ascii="Courier New" w:hAnsi="Courier New" w:cs="Courier New"/>
       </w:rPr>
     </w:lvl>
     <w:lvl w:ilvl="8" w:tplc="04090005" w:tentative="1">
@@ -1959,7 +2291,7 @@
         <w:ind w:left="6480" w:hanging="360"/>
       </w:pPr>
       <w:rPr>
-        <w:rFonts w:ascii="Wingdings" w:hAnsi="Wingdings" w:hint="default"/>
+        <w:rFonts w:hint="default" w:ascii="Wingdings" w:hAnsi="Wingdings"/>
       </w:rPr>
     </w:lvl>
   </w:abstractNum>
@@ -2089,7 +2421,7 @@
         <w:ind w:left="720" w:hanging="360"/>
       </w:pPr>
       <w:rPr>
-        <w:rFonts w:ascii="Symbol" w:hAnsi="Symbol" w:hint="default"/>
+        <w:rFonts w:hint="default" w:ascii="Symbol" w:hAnsi="Symbol"/>
       </w:rPr>
     </w:lvl>
     <w:lvl w:ilvl="1" w:tplc="04090003" w:tentative="1">
@@ -2101,7 +2433,7 @@
         <w:ind w:left="1440" w:hanging="360"/>
       </w:pPr>
       <w:rPr>
-        <w:rFonts w:ascii="Courier New" w:hAnsi="Courier New" w:cs="Courier New" w:hint="default"/>
+        <w:rFonts w:hint="default" w:ascii="Courier New" w:hAnsi="Courier New" w:cs="Courier New"/>
       </w:rPr>
     </w:lvl>
     <w:lvl w:ilvl="2" w:tplc="04090005" w:tentative="1">
@@ -2113,7 +2445,7 @@
         <w:ind w:left="2160" w:hanging="360"/>
       </w:pPr>
       <w:rPr>
-        <w:rFonts w:ascii="Wingdings" w:hAnsi="Wingdings" w:hint="default"/>
+        <w:rFonts w:hint="default" w:ascii="Wingdings" w:hAnsi="Wingdings"/>
       </w:rPr>
     </w:lvl>
     <w:lvl w:ilvl="3" w:tplc="04090001" w:tentative="1">
@@ -2125,7 +2457,7 @@
         <w:ind w:left="2880" w:hanging="360"/>
       </w:pPr>
       <w:rPr>
-        <w:rFonts w:ascii="Symbol" w:hAnsi="Symbol" w:hint="default"/>
+        <w:rFonts w:hint="default" w:ascii="Symbol" w:hAnsi="Symbol"/>
       </w:rPr>
     </w:lvl>
     <w:lvl w:ilvl="4" w:tplc="04090003" w:tentative="1">
@@ -2137,7 +2469,7 @@
         <w:ind w:left="3600" w:hanging="360"/>
       </w:pPr>
       <w:rPr>
-        <w:rFonts w:ascii="Courier New" w:hAnsi="Courier New" w:cs="Courier New" w:hint="default"/>
+        <w:rFonts w:hint="default" w:ascii="Courier New" w:hAnsi="Courier New" w:cs="Courier New"/>
       </w:rPr>
     </w:lvl>
     <w:lvl w:ilvl="5" w:tplc="04090005" w:tentative="1">
@@ -2149,7 +2481,7 @@
         <w:ind w:left="4320" w:hanging="360"/>
       </w:pPr>
       <w:rPr>
-        <w:rFonts w:ascii="Wingdings" w:hAnsi="Wingdings" w:hint="default"/>
+        <w:rFonts w:hint="default" w:ascii="Wingdings" w:hAnsi="Wingdings"/>
       </w:rPr>
     </w:lvl>
     <w:lvl w:ilvl="6" w:tplc="04090001" w:tentative="1">
@@ -2161,7 +2493,7 @@
         <w:ind w:left="5040" w:hanging="360"/>
       </w:pPr>
       <w:rPr>
-        <w:rFonts w:ascii="Symbol" w:hAnsi="Symbol" w:hint="default"/>
+        <w:rFonts w:hint="default" w:ascii="Symbol" w:hAnsi="Symbol"/>
       </w:rPr>
     </w:lvl>
     <w:lvl w:ilvl="7" w:tplc="04090003" w:tentative="1">
@@ -2173,7 +2505,7 @@
         <w:ind w:left="5760" w:hanging="360"/>
       </w:pPr>
       <w:rPr>
-        <w:rFonts w:ascii="Courier New" w:hAnsi="Courier New" w:cs="Courier New" w:hint="default"/>
+        <w:rFonts w:hint="default" w:ascii="Courier New" w:hAnsi="Courier New" w:cs="Courier New"/>
       </w:rPr>
     </w:lvl>
     <w:lvl w:ilvl="8" w:tplc="04090005" w:tentative="1">
@@ -2185,7 +2517,7 @@
         <w:ind w:left="6480" w:hanging="360"/>
       </w:pPr>
       <w:rPr>
-        <w:rFonts w:ascii="Wingdings" w:hAnsi="Wingdings" w:hint="default"/>
+        <w:rFonts w:hint="default" w:ascii="Wingdings" w:hAnsi="Wingdings"/>
       </w:rPr>
     </w:lvl>
   </w:abstractNum>
@@ -2202,7 +2534,7 @@
         <w:ind w:left="720" w:hanging="360"/>
       </w:pPr>
       <w:rPr>
-        <w:rFonts w:ascii="Symbol" w:hAnsi="Symbol" w:hint="default"/>
+        <w:rFonts w:hint="default" w:ascii="Symbol" w:hAnsi="Symbol"/>
       </w:rPr>
     </w:lvl>
     <w:lvl w:ilvl="1" w:tplc="04090003" w:tentative="1">
@@ -2214,7 +2546,7 @@
         <w:ind w:left="1440" w:hanging="360"/>
       </w:pPr>
       <w:rPr>
-        <w:rFonts w:ascii="Courier New" w:hAnsi="Courier New" w:cs="Courier New" w:hint="default"/>
+        <w:rFonts w:hint="default" w:ascii="Courier New" w:hAnsi="Courier New" w:cs="Courier New"/>
       </w:rPr>
     </w:lvl>
     <w:lvl w:ilvl="2" w:tplc="04090005" w:tentative="1">
@@ -2226,7 +2558,7 @@
         <w:ind w:left="2160" w:hanging="360"/>
       </w:pPr>
       <w:rPr>
-        <w:rFonts w:ascii="Wingdings" w:hAnsi="Wingdings" w:hint="default"/>
+        <w:rFonts w:hint="default" w:ascii="Wingdings" w:hAnsi="Wingdings"/>
       </w:rPr>
     </w:lvl>
     <w:lvl w:ilvl="3" w:tplc="04090001" w:tentative="1">
@@ -2238,7 +2570,7 @@
         <w:ind w:left="2880" w:hanging="360"/>
       </w:pPr>
       <w:rPr>
-        <w:rFonts w:ascii="Symbol" w:hAnsi="Symbol" w:hint="default"/>
+        <w:rFonts w:hint="default" w:ascii="Symbol" w:hAnsi="Symbol"/>
       </w:rPr>
     </w:lvl>
     <w:lvl w:ilvl="4" w:tplc="04090003" w:tentative="1">
@@ -2250,7 +2582,7 @@
         <w:ind w:left="3600" w:hanging="360"/>
       </w:pPr>
       <w:rPr>
-        <w:rFonts w:ascii="Courier New" w:hAnsi="Courier New" w:cs="Courier New" w:hint="default"/>
+        <w:rFonts w:hint="default" w:ascii="Courier New" w:hAnsi="Courier New" w:cs="Courier New"/>
       </w:rPr>
     </w:lvl>
     <w:lvl w:ilvl="5" w:tplc="04090005" w:tentative="1">
@@ -2262,7 +2594,7 @@
         <w:ind w:left="4320" w:hanging="360"/>
       </w:pPr>
       <w:rPr>
-        <w:rFonts w:ascii="Wingdings" w:hAnsi="Wingdings" w:hint="default"/>
+        <w:rFonts w:hint="default" w:ascii="Wingdings" w:hAnsi="Wingdings"/>
       </w:rPr>
     </w:lvl>
     <w:lvl w:ilvl="6" w:tplc="04090001" w:tentative="1">
@@ -2274,7 +2606,7 @@
         <w:ind w:left="5040" w:hanging="360"/>
       </w:pPr>
       <w:rPr>
-        <w:rFonts w:ascii="Symbol" w:hAnsi="Symbol" w:hint="default"/>
+        <w:rFonts w:hint="default" w:ascii="Symbol" w:hAnsi="Symbol"/>
       </w:rPr>
     </w:lvl>
     <w:lvl w:ilvl="7" w:tplc="04090003" w:tentative="1">
@@ -2286,7 +2618,7 @@
         <w:ind w:left="5760" w:hanging="360"/>
       </w:pPr>
       <w:rPr>
-        <w:rFonts w:ascii="Courier New" w:hAnsi="Courier New" w:cs="Courier New" w:hint="default"/>
+        <w:rFonts w:hint="default" w:ascii="Courier New" w:hAnsi="Courier New" w:cs="Courier New"/>
       </w:rPr>
     </w:lvl>
     <w:lvl w:ilvl="8" w:tplc="04090005" w:tentative="1">
@@ -2298,7 +2630,7 @@
         <w:ind w:left="6480" w:hanging="360"/>
       </w:pPr>
       <w:rPr>
-        <w:rFonts w:ascii="Wingdings" w:hAnsi="Wingdings" w:hint="default"/>
+        <w:rFonts w:hint="default" w:ascii="Wingdings" w:hAnsi="Wingdings"/>
       </w:rPr>
     </w:lvl>
   </w:abstractNum>
@@ -2315,7 +2647,7 @@
         <w:ind w:left="720" w:hanging="360"/>
       </w:pPr>
       <w:rPr>
-        <w:rFonts w:ascii="Symbol" w:hAnsi="Symbol" w:hint="default"/>
+        <w:rFonts w:hint="default" w:ascii="Symbol" w:hAnsi="Symbol"/>
       </w:rPr>
     </w:lvl>
     <w:lvl w:ilvl="1" w:tplc="04090003" w:tentative="1">
@@ -2327,7 +2659,7 @@
         <w:ind w:left="1440" w:hanging="360"/>
       </w:pPr>
       <w:rPr>
-        <w:rFonts w:ascii="Courier New" w:hAnsi="Courier New" w:cs="Courier New" w:hint="default"/>
+        <w:rFonts w:hint="default" w:ascii="Courier New" w:hAnsi="Courier New" w:cs="Courier New"/>
       </w:rPr>
     </w:lvl>
     <w:lvl w:ilvl="2" w:tplc="04090005" w:tentative="1">
@@ -2339,7 +2671,7 @@
         <w:ind w:left="2160" w:hanging="360"/>
       </w:pPr>
       <w:rPr>
-        <w:rFonts w:ascii="Wingdings" w:hAnsi="Wingdings" w:hint="default"/>
+        <w:rFonts w:hint="default" w:ascii="Wingdings" w:hAnsi="Wingdings"/>
       </w:rPr>
     </w:lvl>
     <w:lvl w:ilvl="3" w:tplc="04090001" w:tentative="1">
@@ -2351,7 +2683,7 @@
         <w:ind w:left="2880" w:hanging="360"/>
       </w:pPr>
       <w:rPr>
-        <w:rFonts w:ascii="Symbol" w:hAnsi="Symbol" w:hint="default"/>
+        <w:rFonts w:hint="default" w:ascii="Symbol" w:hAnsi="Symbol"/>
       </w:rPr>
     </w:lvl>
     <w:lvl w:ilvl="4" w:tplc="04090003" w:tentative="1">
@@ -2363,7 +2695,7 @@
         <w:ind w:left="3600" w:hanging="360"/>
       </w:pPr>
       <w:rPr>
-        <w:rFonts w:ascii="Courier New" w:hAnsi="Courier New" w:cs="Courier New" w:hint="default"/>
+        <w:rFonts w:hint="default" w:ascii="Courier New" w:hAnsi="Courier New" w:cs="Courier New"/>
       </w:rPr>
     </w:lvl>
     <w:lvl w:ilvl="5" w:tplc="04090005" w:tentative="1">
@@ -2375,7 +2707,7 @@
         <w:ind w:left="4320" w:hanging="360"/>
       </w:pPr>
       <w:rPr>
-        <w:rFonts w:ascii="Wingdings" w:hAnsi="Wingdings" w:hint="default"/>
+        <w:rFonts w:hint="default" w:ascii="Wingdings" w:hAnsi="Wingdings"/>
       </w:rPr>
     </w:lvl>
     <w:lvl w:ilvl="6" w:tplc="04090001" w:tentative="1">
@@ -2387,7 +2719,7 @@
         <w:ind w:left="5040" w:hanging="360"/>
       </w:pPr>
       <w:rPr>
-        <w:rFonts w:ascii="Symbol" w:hAnsi="Symbol" w:hint="default"/>
+        <w:rFonts w:hint="default" w:ascii="Symbol" w:hAnsi="Symbol"/>
       </w:rPr>
     </w:lvl>
     <w:lvl w:ilvl="7" w:tplc="04090003" w:tentative="1">
@@ -2399,7 +2731,7 @@
         <w:ind w:left="5760" w:hanging="360"/>
       </w:pPr>
       <w:rPr>
-        <w:rFonts w:ascii="Courier New" w:hAnsi="Courier New" w:cs="Courier New" w:hint="default"/>
+        <w:rFonts w:hint="default" w:ascii="Courier New" w:hAnsi="Courier New" w:cs="Courier New"/>
       </w:rPr>
     </w:lvl>
     <w:lvl w:ilvl="8" w:tplc="04090005" w:tentative="1">
@@ -2411,7 +2743,7 @@
         <w:ind w:left="6480" w:hanging="360"/>
       </w:pPr>
       <w:rPr>
-        <w:rFonts w:ascii="Wingdings" w:hAnsi="Wingdings" w:hint="default"/>
+        <w:rFonts w:hint="default" w:ascii="Wingdings" w:hAnsi="Wingdings"/>
       </w:rPr>
     </w:lvl>
   </w:abstractNum>
@@ -2541,7 +2873,7 @@
         <w:ind w:left="720" w:hanging="360"/>
       </w:pPr>
       <w:rPr>
-        <w:rFonts w:ascii="Symbol" w:hAnsi="Symbol" w:hint="default"/>
+        <w:rFonts w:hint="default" w:ascii="Symbol" w:hAnsi="Symbol"/>
       </w:rPr>
     </w:lvl>
     <w:lvl w:ilvl="1" w:tplc="04090003" w:tentative="1">
@@ -2553,7 +2885,7 @@
         <w:ind w:left="1440" w:hanging="360"/>
       </w:pPr>
       <w:rPr>
-        <w:rFonts w:ascii="Courier New" w:hAnsi="Courier New" w:cs="Courier New" w:hint="default"/>
+        <w:rFonts w:hint="default" w:ascii="Courier New" w:hAnsi="Courier New" w:cs="Courier New"/>
       </w:rPr>
     </w:lvl>
     <w:lvl w:ilvl="2" w:tplc="04090005" w:tentative="1">
@@ -2565,7 +2897,7 @@
         <w:ind w:left="2160" w:hanging="360"/>
       </w:pPr>
       <w:rPr>
-        <w:rFonts w:ascii="Wingdings" w:hAnsi="Wingdings" w:hint="default"/>
+        <w:rFonts w:hint="default" w:ascii="Wingdings" w:hAnsi="Wingdings"/>
       </w:rPr>
     </w:lvl>
     <w:lvl w:ilvl="3" w:tplc="04090001" w:tentative="1">
@@ -2577,7 +2909,7 @@
         <w:ind w:left="2880" w:hanging="360"/>
       </w:pPr>
       <w:rPr>
-        <w:rFonts w:ascii="Symbol" w:hAnsi="Symbol" w:hint="default"/>
+        <w:rFonts w:hint="default" w:ascii="Symbol" w:hAnsi="Symbol"/>
       </w:rPr>
     </w:lvl>
     <w:lvl w:ilvl="4" w:tplc="04090003" w:tentative="1">
@@ -2589,7 +2921,7 @@
         <w:ind w:left="3600" w:hanging="360"/>
       </w:pPr>
       <w:rPr>
-        <w:rFonts w:ascii="Courier New" w:hAnsi="Courier New" w:cs="Courier New" w:hint="default"/>
+        <w:rFonts w:hint="default" w:ascii="Courier New" w:hAnsi="Courier New" w:cs="Courier New"/>
       </w:rPr>
     </w:lvl>
     <w:lvl w:ilvl="5" w:tplc="04090005" w:tentative="1">
@@ -2601,7 +2933,7 @@
         <w:ind w:left="4320" w:hanging="360"/>
       </w:pPr>
       <w:rPr>
-        <w:rFonts w:ascii="Wingdings" w:hAnsi="Wingdings" w:hint="default"/>
+        <w:rFonts w:hint="default" w:ascii="Wingdings" w:hAnsi="Wingdings"/>
       </w:rPr>
     </w:lvl>
     <w:lvl w:ilvl="6" w:tplc="04090001" w:tentative="1">
@@ -2613,7 +2945,7 @@
         <w:ind w:left="5040" w:hanging="360"/>
       </w:pPr>
       <w:rPr>
-        <w:rFonts w:ascii="Symbol" w:hAnsi="Symbol" w:hint="default"/>
+        <w:rFonts w:hint="default" w:ascii="Symbol" w:hAnsi="Symbol"/>
       </w:rPr>
     </w:lvl>
     <w:lvl w:ilvl="7" w:tplc="04090003" w:tentative="1">
@@ -2625,7 +2957,7 @@
         <w:ind w:left="5760" w:hanging="360"/>
       </w:pPr>
       <w:rPr>
-        <w:rFonts w:ascii="Courier New" w:hAnsi="Courier New" w:cs="Courier New" w:hint="default"/>
+        <w:rFonts w:hint="default" w:ascii="Courier New" w:hAnsi="Courier New" w:cs="Courier New"/>
       </w:rPr>
     </w:lvl>
     <w:lvl w:ilvl="8" w:tplc="04090005" w:tentative="1">
@@ -2637,7 +2969,7 @@
         <w:ind w:left="6480" w:hanging="360"/>
       </w:pPr>
       <w:rPr>
-        <w:rFonts w:ascii="Wingdings" w:hAnsi="Wingdings" w:hint="default"/>
+        <w:rFonts w:hint="default" w:ascii="Wingdings" w:hAnsi="Wingdings"/>
       </w:rPr>
     </w:lvl>
   </w:abstractNum>
@@ -2767,7 +3099,7 @@
         <w:ind w:left="720" w:hanging="360"/>
       </w:pPr>
       <w:rPr>
-        <w:rFonts w:ascii="Symbol" w:hAnsi="Symbol" w:hint="default"/>
+        <w:rFonts w:hint="default" w:ascii="Symbol" w:hAnsi="Symbol"/>
       </w:rPr>
     </w:lvl>
     <w:lvl w:ilvl="1" w:tplc="04090003" w:tentative="1">
@@ -2779,7 +3111,7 @@
         <w:ind w:left="1440" w:hanging="360"/>
       </w:pPr>
       <w:rPr>
-        <w:rFonts w:ascii="Courier New" w:hAnsi="Courier New" w:cs="Courier New" w:hint="default"/>
+        <w:rFonts w:hint="default" w:ascii="Courier New" w:hAnsi="Courier New" w:cs="Courier New"/>
       </w:rPr>
     </w:lvl>
     <w:lvl w:ilvl="2" w:tplc="04090005" w:tentative="1">
@@ -2791,7 +3123,7 @@
         <w:ind w:left="2160" w:hanging="360"/>
       </w:pPr>
       <w:rPr>
-        <w:rFonts w:ascii="Wingdings" w:hAnsi="Wingdings" w:hint="default"/>
+        <w:rFonts w:hint="default" w:ascii="Wingdings" w:hAnsi="Wingdings"/>
       </w:rPr>
     </w:lvl>
     <w:lvl w:ilvl="3" w:tplc="04090001" w:tentative="1">
@@ -2803,7 +3135,7 @@
         <w:ind w:left="2880" w:hanging="360"/>
       </w:pPr>
       <w:rPr>
-        <w:rFonts w:ascii="Symbol" w:hAnsi="Symbol" w:hint="default"/>
+        <w:rFonts w:hint="default" w:ascii="Symbol" w:hAnsi="Symbol"/>
       </w:rPr>
     </w:lvl>
     <w:lvl w:ilvl="4" w:tplc="04090003" w:tentative="1">
@@ -2815,7 +3147,7 @@
         <w:ind w:left="3600" w:hanging="360"/>
       </w:pPr>
       <w:rPr>
-        <w:rFonts w:ascii="Courier New" w:hAnsi="Courier New" w:cs="Courier New" w:hint="default"/>
+        <w:rFonts w:hint="default" w:ascii="Courier New" w:hAnsi="Courier New" w:cs="Courier New"/>
       </w:rPr>
     </w:lvl>
     <w:lvl w:ilvl="5" w:tplc="04090005" w:tentative="1">
@@ -2827,7 +3159,7 @@
         <w:ind w:left="4320" w:hanging="360"/>
       </w:pPr>
       <w:rPr>
-        <w:rFonts w:ascii="Wingdings" w:hAnsi="Wingdings" w:hint="default"/>
+        <w:rFonts w:hint="default" w:ascii="Wingdings" w:hAnsi="Wingdings"/>
       </w:rPr>
     </w:lvl>
     <w:lvl w:ilvl="6" w:tplc="04090001" w:tentative="1">
@@ -2839,7 +3171,7 @@
         <w:ind w:left="5040" w:hanging="360"/>
       </w:pPr>
       <w:rPr>
-        <w:rFonts w:ascii="Symbol" w:hAnsi="Symbol" w:hint="default"/>
+        <w:rFonts w:hint="default" w:ascii="Symbol" w:hAnsi="Symbol"/>
       </w:rPr>
     </w:lvl>
     <w:lvl w:ilvl="7" w:tplc="04090003" w:tentative="1">
@@ -2851,7 +3183,7 @@
         <w:ind w:left="5760" w:hanging="360"/>
       </w:pPr>
       <w:rPr>
-        <w:rFonts w:ascii="Courier New" w:hAnsi="Courier New" w:cs="Courier New" w:hint="default"/>
+        <w:rFonts w:hint="default" w:ascii="Courier New" w:hAnsi="Courier New" w:cs="Courier New"/>
       </w:rPr>
     </w:lvl>
     <w:lvl w:ilvl="8" w:tplc="04090005" w:tentative="1">
@@ -2863,7 +3195,7 @@
         <w:ind w:left="6480" w:hanging="360"/>
       </w:pPr>
       <w:rPr>
-        <w:rFonts w:ascii="Wingdings" w:hAnsi="Wingdings" w:hint="default"/>
+        <w:rFonts w:hint="default" w:ascii="Wingdings" w:hAnsi="Wingdings"/>
       </w:rPr>
     </w:lvl>
   </w:abstractNum>
@@ -2880,7 +3212,7 @@
         <w:ind w:left="720" w:hanging="360"/>
       </w:pPr>
       <w:rPr>
-        <w:rFonts w:ascii="Symbol" w:hAnsi="Symbol" w:hint="default"/>
+        <w:rFonts w:hint="default" w:ascii="Symbol" w:hAnsi="Symbol"/>
       </w:rPr>
     </w:lvl>
     <w:lvl w:ilvl="1" w:tplc="04090003" w:tentative="1">
@@ -2892,7 +3224,7 @@
         <w:ind w:left="1440" w:hanging="360"/>
       </w:pPr>
       <w:rPr>
-        <w:rFonts w:ascii="Courier New" w:hAnsi="Courier New" w:cs="Courier New" w:hint="default"/>
+        <w:rFonts w:hint="default" w:ascii="Courier New" w:hAnsi="Courier New" w:cs="Courier New"/>
       </w:rPr>
     </w:lvl>
     <w:lvl w:ilvl="2" w:tplc="04090005" w:tentative="1">
@@ -2904,7 +3236,7 @@
         <w:ind w:left="2160" w:hanging="360"/>
       </w:pPr>
       <w:rPr>
-        <w:rFonts w:ascii="Wingdings" w:hAnsi="Wingdings" w:hint="default"/>
+        <w:rFonts w:hint="default" w:ascii="Wingdings" w:hAnsi="Wingdings"/>
       </w:rPr>
     </w:lvl>
     <w:lvl w:ilvl="3" w:tplc="04090001" w:tentative="1">
@@ -2916,7 +3248,7 @@
         <w:ind w:left="2880" w:hanging="360"/>
       </w:pPr>
       <w:rPr>
-        <w:rFonts w:ascii="Symbol" w:hAnsi="Symbol" w:hint="default"/>
+        <w:rFonts w:hint="default" w:ascii="Symbol" w:hAnsi="Symbol"/>
       </w:rPr>
     </w:lvl>
     <w:lvl w:ilvl="4" w:tplc="04090003" w:tentative="1">
@@ -2928,7 +3260,7 @@
         <w:ind w:left="3600" w:hanging="360"/>
       </w:pPr>
       <w:rPr>
-        <w:rFonts w:ascii="Courier New" w:hAnsi="Courier New" w:cs="Courier New" w:hint="default"/>
+        <w:rFonts w:hint="default" w:ascii="Courier New" w:hAnsi="Courier New" w:cs="Courier New"/>
       </w:rPr>
     </w:lvl>
     <w:lvl w:ilvl="5" w:tplc="04090005" w:tentative="1">
@@ -2940,7 +3272,7 @@
         <w:ind w:left="4320" w:hanging="360"/>
       </w:pPr>
       <w:rPr>
-        <w:rFonts w:ascii="Wingdings" w:hAnsi="Wingdings" w:hint="default"/>
+        <w:rFonts w:hint="default" w:ascii="Wingdings" w:hAnsi="Wingdings"/>
       </w:rPr>
     </w:lvl>
     <w:lvl w:ilvl="6" w:tplc="04090001" w:tentative="1">
@@ -2952,7 +3284,7 @@
         <w:ind w:left="5040" w:hanging="360"/>
       </w:pPr>
       <w:rPr>
-        <w:rFonts w:ascii="Symbol" w:hAnsi="Symbol" w:hint="default"/>
+        <w:rFonts w:hint="default" w:ascii="Symbol" w:hAnsi="Symbol"/>
       </w:rPr>
     </w:lvl>
     <w:lvl w:ilvl="7" w:tplc="04090003" w:tentative="1">
@@ -2964,7 +3296,7 @@
         <w:ind w:left="5760" w:hanging="360"/>
       </w:pPr>
       <w:rPr>
-        <w:rFonts w:ascii="Courier New" w:hAnsi="Courier New" w:cs="Courier New" w:hint="default"/>
+        <w:rFonts w:hint="default" w:ascii="Courier New" w:hAnsi="Courier New" w:cs="Courier New"/>
       </w:rPr>
     </w:lvl>
     <w:lvl w:ilvl="8" w:tplc="04090005" w:tentative="1">
@@ -2976,7 +3308,7 @@
         <w:ind w:left="6480" w:hanging="360"/>
       </w:pPr>
       <w:rPr>
-        <w:rFonts w:ascii="Wingdings" w:hAnsi="Wingdings" w:hint="default"/>
+        <w:rFonts w:hint="default" w:ascii="Wingdings" w:hAnsi="Wingdings"/>
       </w:rPr>
     </w:lvl>
   </w:abstractNum>
@@ -2993,7 +3325,7 @@
         <w:ind w:left="1440" w:hanging="360"/>
       </w:pPr>
       <w:rPr>
-        <w:rFonts w:ascii="Symbol" w:hAnsi="Symbol" w:hint="default"/>
+        <w:rFonts w:hint="default" w:ascii="Symbol" w:hAnsi="Symbol"/>
       </w:rPr>
     </w:lvl>
     <w:lvl w:ilvl="1" w:tplc="04090003" w:tentative="1">
@@ -3005,7 +3337,7 @@
         <w:ind w:left="2160" w:hanging="360"/>
       </w:pPr>
       <w:rPr>
-        <w:rFonts w:ascii="Courier New" w:hAnsi="Courier New" w:cs="Courier New" w:hint="default"/>
+        <w:rFonts w:hint="default" w:ascii="Courier New" w:hAnsi="Courier New" w:cs="Courier New"/>
       </w:rPr>
     </w:lvl>
     <w:lvl w:ilvl="2" w:tplc="04090005" w:tentative="1">
@@ -3017,7 +3349,7 @@
         <w:ind w:left="2880" w:hanging="360"/>
       </w:pPr>
       <w:rPr>
-        <w:rFonts w:ascii="Wingdings" w:hAnsi="Wingdings" w:hint="default"/>
+        <w:rFonts w:hint="default" w:ascii="Wingdings" w:hAnsi="Wingdings"/>
       </w:rPr>
     </w:lvl>
     <w:lvl w:ilvl="3" w:tplc="04090001" w:tentative="1">
@@ -3029,7 +3361,7 @@
         <w:ind w:left="3600" w:hanging="360"/>
       </w:pPr>
       <w:rPr>
-        <w:rFonts w:ascii="Symbol" w:hAnsi="Symbol" w:hint="default"/>
+        <w:rFonts w:hint="default" w:ascii="Symbol" w:hAnsi="Symbol"/>
       </w:rPr>
     </w:lvl>
     <w:lvl w:ilvl="4" w:tplc="04090003" w:tentative="1">
@@ -3041,7 +3373,7 @@
         <w:ind w:left="4320" w:hanging="360"/>
       </w:pPr>
       <w:rPr>
-        <w:rFonts w:ascii="Courier New" w:hAnsi="Courier New" w:cs="Courier New" w:hint="default"/>
+        <w:rFonts w:hint="default" w:ascii="Courier New" w:hAnsi="Courier New" w:cs="Courier New"/>
       </w:rPr>
     </w:lvl>
     <w:lvl w:ilvl="5" w:tplc="04090005" w:tentative="1">
@@ -3053,7 +3385,7 @@
         <w:ind w:left="5040" w:hanging="360"/>
       </w:pPr>
       <w:rPr>
-        <w:rFonts w:ascii="Wingdings" w:hAnsi="Wingdings" w:hint="default"/>
+        <w:rFonts w:hint="default" w:ascii="Wingdings" w:hAnsi="Wingdings"/>
       </w:rPr>
     </w:lvl>
     <w:lvl w:ilvl="6" w:tplc="04090001" w:tentative="1">
@@ -3065,7 +3397,7 @@
         <w:ind w:left="5760" w:hanging="360"/>
       </w:pPr>
       <w:rPr>
-        <w:rFonts w:ascii="Symbol" w:hAnsi="Symbol" w:hint="default"/>
+        <w:rFonts w:hint="default" w:ascii="Symbol" w:hAnsi="Symbol"/>
       </w:rPr>
     </w:lvl>
     <w:lvl w:ilvl="7" w:tplc="04090003" w:tentative="1">
@@ -3077,7 +3409,7 @@
         <w:ind w:left="6480" w:hanging="360"/>
       </w:pPr>
       <w:rPr>
-        <w:rFonts w:ascii="Courier New" w:hAnsi="Courier New" w:cs="Courier New" w:hint="default"/>
+        <w:rFonts w:hint="default" w:ascii="Courier New" w:hAnsi="Courier New" w:cs="Courier New"/>
       </w:rPr>
     </w:lvl>
     <w:lvl w:ilvl="8" w:tplc="04090005" w:tentative="1">
@@ -3089,7 +3421,7 @@
         <w:ind w:left="7200" w:hanging="360"/>
       </w:pPr>
       <w:rPr>
-        <w:rFonts w:ascii="Wingdings" w:hAnsi="Wingdings" w:hint="default"/>
+        <w:rFonts w:hint="default" w:ascii="Wingdings" w:hAnsi="Wingdings"/>
       </w:rPr>
     </w:lvl>
   </w:abstractNum>
@@ -3225,11 +3557,11 @@
 </file>
 
 <file path=word/styles.xml><?xml version="1.0" encoding="utf-8"?>
-<w:styles xmlns:mc="http://schemas.openxmlformats.org/markup-compatibility/2006" xmlns:r="http://schemas.openxmlformats.org/officeDocument/2006/relationships" xmlns:w="http://schemas.openxmlformats.org/wordprocessingml/2006/main" xmlns:w14="http://schemas.microsoft.com/office/word/2010/wordml" xmlns:w15="http://schemas.microsoft.com/office/word/2012/wordml" xmlns:w16cex="http://schemas.microsoft.com/office/word/2018/wordml/cex" xmlns:w16cid="http://schemas.microsoft.com/office/word/2016/wordml/cid" xmlns:w16="http://schemas.microsoft.com/office/word/2018/wordml" xmlns:w16sdtdh="http://schemas.microsoft.com/office/word/2020/wordml/sdtdatahash" xmlns:w16se="http://schemas.microsoft.com/office/word/2015/wordml/symex" mc:Ignorable="w14 w15 w16se w16cid w16 w16cex w16sdtdh">
+<w:styles xmlns:wp14="http://schemas.microsoft.com/office/word/2010/wordprocessingDrawing" xmlns:mc="http://schemas.openxmlformats.org/markup-compatibility/2006" xmlns:r="http://schemas.openxmlformats.org/officeDocument/2006/relationships" xmlns:w="http://schemas.openxmlformats.org/wordprocessingml/2006/main" xmlns:w14="http://schemas.microsoft.com/office/word/2010/wordml" xmlns:w15="http://schemas.microsoft.com/office/word/2012/wordml" xmlns:w16cex="http://schemas.microsoft.com/office/word/2018/wordml/cex" xmlns:w16cid="http://schemas.microsoft.com/office/word/2016/wordml/cid" xmlns:w16="http://schemas.microsoft.com/office/word/2018/wordml" xmlns:w16sdtdh="http://schemas.microsoft.com/office/word/2020/wordml/sdtdatahash" xmlns:w16se="http://schemas.microsoft.com/office/word/2015/wordml/symex" mc:Ignorable="w14 w15 w16se w16cid w16 w16cex w16sdtdh wp14">
   <w:docDefaults>
     <w:rPrDefault>
       <w:rPr>
-        <w:rFonts w:asciiTheme="minorHAnsi" w:eastAsiaTheme="minorEastAsia" w:hAnsiTheme="minorHAnsi" w:cstheme="minorBidi"/>
+        <w:rFonts w:asciiTheme="minorHAnsi" w:hAnsiTheme="minorHAnsi" w:eastAsiaTheme="minorEastAsia" w:cstheme="minorBidi"/>
         <w:sz w:val="22"/>
         <w:szCs w:val="22"/>
         <w:lang w:val="en-US" w:eastAsia="ja-JP" w:bidi="ar-SA"/>
@@ -3244,14 +3576,14 @@
   <w:latentStyles w:defLockedState="0" w:defUIPriority="99" w:defSemiHidden="0" w:defUnhideWhenUsed="0" w:defQFormat="0" w:count="376">
     <w:lsdException w:name="Normal" w:uiPriority="0" w:qFormat="1"/>
     <w:lsdException w:name="heading 1" w:uiPriority="9" w:qFormat="1"/>
-    <w:lsdException w:name="heading 2" w:semiHidden="1" w:uiPriority="9" w:unhideWhenUsed="1" w:qFormat="1"/>
-    <w:lsdException w:name="heading 3" w:semiHidden="1" w:uiPriority="9" w:unhideWhenUsed="1" w:qFormat="1"/>
-    <w:lsdException w:name="heading 4" w:semiHidden="1" w:uiPriority="9" w:unhideWhenUsed="1" w:qFormat="1"/>
-    <w:lsdException w:name="heading 5" w:semiHidden="1" w:uiPriority="9" w:unhideWhenUsed="1" w:qFormat="1"/>
-    <w:lsdException w:name="heading 6" w:semiHidden="1" w:uiPriority="9" w:unhideWhenUsed="1" w:qFormat="1"/>
-    <w:lsdException w:name="heading 7" w:semiHidden="1" w:uiPriority="9" w:unhideWhenUsed="1" w:qFormat="1"/>
-    <w:lsdException w:name="heading 8" w:semiHidden="1" w:uiPriority="9" w:unhideWhenUsed="1" w:qFormat="1"/>
-    <w:lsdException w:name="heading 9" w:semiHidden="1" w:uiPriority="9" w:unhideWhenUsed="1" w:qFormat="1"/>
+    <w:lsdException w:name="heading 2" w:uiPriority="9" w:semiHidden="1" w:unhideWhenUsed="1" w:qFormat="1"/>
+    <w:lsdException w:name="heading 3" w:uiPriority="9" w:semiHidden="1" w:unhideWhenUsed="1" w:qFormat="1"/>
+    <w:lsdException w:name="heading 4" w:uiPriority="9" w:semiHidden="1" w:unhideWhenUsed="1" w:qFormat="1"/>
+    <w:lsdException w:name="heading 5" w:uiPriority="9" w:semiHidden="1" w:unhideWhenUsed="1" w:qFormat="1"/>
+    <w:lsdException w:name="heading 6" w:uiPriority="9" w:semiHidden="1" w:unhideWhenUsed="1" w:qFormat="1"/>
+    <w:lsdException w:name="heading 7" w:uiPriority="9" w:semiHidden="1" w:unhideWhenUsed="1" w:qFormat="1"/>
+    <w:lsdException w:name="heading 8" w:uiPriority="9" w:semiHidden="1" w:unhideWhenUsed="1" w:qFormat="1"/>
+    <w:lsdException w:name="heading 9" w:uiPriority="9" w:semiHidden="1" w:unhideWhenUsed="1" w:qFormat="1"/>
     <w:lsdException w:name="index 1" w:semiHidden="1" w:unhideWhenUsed="1"/>
     <w:lsdException w:name="index 2" w:semiHidden="1" w:unhideWhenUsed="1"/>
     <w:lsdException w:name="index 3" w:semiHidden="1" w:unhideWhenUsed="1"/>
@@ -3261,22 +3593,22 @@
     <w:lsdException w:name="index 7" w:semiHidden="1" w:unhideWhenUsed="1"/>
     <w:lsdException w:name="index 8" w:semiHidden="1" w:unhideWhenUsed="1"/>
     <w:lsdException w:name="index 9" w:semiHidden="1" w:unhideWhenUsed="1"/>
-    <w:lsdException w:name="toc 1" w:semiHidden="1" w:uiPriority="39" w:unhideWhenUsed="1"/>
-    <w:lsdException w:name="toc 2" w:semiHidden="1" w:uiPriority="39" w:unhideWhenUsed="1"/>
-    <w:lsdException w:name="toc 3" w:semiHidden="1" w:uiPriority="39" w:unhideWhenUsed="1"/>
-    <w:lsdException w:name="toc 4" w:semiHidden="1" w:uiPriority="39" w:unhideWhenUsed="1"/>
-    <w:lsdException w:name="toc 5" w:semiHidden="1" w:uiPriority="39" w:unhideWhenUsed="1"/>
-    <w:lsdException w:name="toc 6" w:semiHidden="1" w:uiPriority="39" w:unhideWhenUsed="1"/>
-    <w:lsdException w:name="toc 7" w:semiHidden="1" w:uiPriority="39" w:unhideWhenUsed="1"/>
-    <w:lsdException w:name="toc 8" w:semiHidden="1" w:uiPriority="39" w:unhideWhenUsed="1"/>
-    <w:lsdException w:name="toc 9" w:semiHidden="1" w:uiPriority="39" w:unhideWhenUsed="1"/>
+    <w:lsdException w:name="toc 1" w:uiPriority="39" w:semiHidden="1" w:unhideWhenUsed="1"/>
+    <w:lsdException w:name="toc 2" w:uiPriority="39" w:semiHidden="1" w:unhideWhenUsed="1"/>
+    <w:lsdException w:name="toc 3" w:uiPriority="39" w:semiHidden="1" w:unhideWhenUsed="1"/>
+    <w:lsdException w:name="toc 4" w:uiPriority="39" w:semiHidden="1" w:unhideWhenUsed="1"/>
+    <w:lsdException w:name="toc 5" w:uiPriority="39" w:semiHidden="1" w:unhideWhenUsed="1"/>
+    <w:lsdException w:name="toc 6" w:uiPriority="39" w:semiHidden="1" w:unhideWhenUsed="1"/>
+    <w:lsdException w:name="toc 7" w:uiPriority="39" w:semiHidden="1" w:unhideWhenUsed="1"/>
+    <w:lsdException w:name="toc 8" w:uiPriority="39" w:semiHidden="1" w:unhideWhenUsed="1"/>
+    <w:lsdException w:name="toc 9" w:uiPriority="39" w:semiHidden="1" w:unhideWhenUsed="1"/>
     <w:lsdException w:name="Normal Indent" w:semiHidden="1" w:unhideWhenUsed="1"/>
     <w:lsdException w:name="footnote text" w:semiHidden="1" w:unhideWhenUsed="1"/>
     <w:lsdException w:name="annotation text" w:semiHidden="1" w:unhideWhenUsed="1"/>
     <w:lsdException w:name="header" w:semiHidden="1" w:unhideWhenUsed="1"/>
     <w:lsdException w:name="footer" w:semiHidden="1" w:unhideWhenUsed="1"/>
     <w:lsdException w:name="index heading" w:semiHidden="1" w:unhideWhenUsed="1"/>
-    <w:lsdException w:name="caption" w:semiHidden="1" w:uiPriority="35" w:unhideWhenUsed="1" w:qFormat="1"/>
+    <w:lsdException w:name="caption" w:uiPriority="35" w:semiHidden="1" w:unhideWhenUsed="1" w:qFormat="1"/>
     <w:lsdException w:name="table of figures" w:semiHidden="1" w:unhideWhenUsed="1"/>
     <w:lsdException w:name="envelope address" w:semiHidden="1" w:unhideWhenUsed="1"/>
     <w:lsdException w:name="envelope return" w:semiHidden="1" w:unhideWhenUsed="1"/>
@@ -3307,7 +3639,7 @@
     <w:lsdException w:name="Title" w:uiPriority="10" w:qFormat="1"/>
     <w:lsdException w:name="Closing" w:semiHidden="1" w:unhideWhenUsed="1"/>
     <w:lsdException w:name="Signature" w:semiHidden="1" w:unhideWhenUsed="1"/>
-    <w:lsdException w:name="Default Paragraph Font" w:semiHidden="1" w:uiPriority="1" w:unhideWhenUsed="1"/>
+    <w:lsdException w:name="Default Paragraph Font" w:uiPriority="1" w:semiHidden="1" w:unhideWhenUsed="1"/>
     <w:lsdException w:name="Body Text" w:semiHidden="1" w:unhideWhenUsed="1"/>
     <w:lsdException w:name="Body Text Indent" w:semiHidden="1" w:unhideWhenUsed="1"/>
     <w:lsdException w:name="List Continue" w:semiHidden="1" w:unhideWhenUsed="1"/>
@@ -3507,8 +3839,8 @@
     <w:lsdException w:name="Subtle Reference" w:uiPriority="31" w:qFormat="1"/>
     <w:lsdException w:name="Intense Reference" w:uiPriority="32" w:qFormat="1"/>
     <w:lsdException w:name="Book Title" w:uiPriority="33" w:qFormat="1"/>
-    <w:lsdException w:name="Bibliography" w:semiHidden="1" w:uiPriority="37" w:unhideWhenUsed="1"/>
-    <w:lsdException w:name="TOC Heading" w:semiHidden="1" w:uiPriority="39" w:unhideWhenUsed="1" w:qFormat="1"/>
+    <w:lsdException w:name="Bibliography" w:uiPriority="37" w:semiHidden="1" w:unhideWhenUsed="1"/>
+    <w:lsdException w:name="TOC Heading" w:uiPriority="39" w:semiHidden="1" w:unhideWhenUsed="1" w:qFormat="1"/>
     <w:lsdException w:name="Plain Table 1" w:uiPriority="41"/>
     <w:lsdException w:name="Plain Table 2" w:uiPriority="42"/>
     <w:lsdException w:name="Plain Table 3" w:uiPriority="43"/>
@@ -3619,17 +3951,17 @@
     <w:lsdException w:name="Unresolved Mention" w:semiHidden="1" w:unhideWhenUsed="1"/>
     <w:lsdException w:name="Smart Link" w:semiHidden="1" w:unhideWhenUsed="1"/>
   </w:latentStyles>
-  <w:style w:type="paragraph" w:default="1" w:styleId="Normal">
+  <w:style w:type="paragraph" w:styleId="Normal" w:default="1">
     <w:name w:val="Normal"/>
     <w:qFormat/>
   </w:style>
-  <w:style w:type="character" w:default="1" w:styleId="DefaultParagraphFont">
+  <w:style w:type="character" w:styleId="DefaultParagraphFont" w:default="1">
     <w:name w:val="Default Paragraph Font"/>
     <w:uiPriority w:val="1"/>
     <w:semiHidden/>
     <w:unhideWhenUsed/>
   </w:style>
-  <w:style w:type="table" w:default="1" w:styleId="TableNormal">
+  <w:style w:type="table" w:styleId="TableNormal" w:default="1">
     <w:name w:val="Normal Table"/>
     <w:uiPriority w:val="99"/>
     <w:semiHidden/>
@@ -3644,7 +3976,7 @@
       </w:tblCellMar>
     </w:tblPr>
   </w:style>
-  <w:style w:type="numbering" w:default="1" w:styleId="NoList">
+  <w:style w:type="numbering" w:styleId="NoList" w:default="1">
     <w:name w:val="No List"/>
     <w:uiPriority w:val="99"/>
     <w:semiHidden/>

</xml_diff>